<commit_message>
Week 5 Homework Complete
</commit_message>
<xml_diff>
--- a/Notes/Notes.docx
+++ b/Notes/Notes.docx
@@ -1351,10 +1351,7 @@
     </w:p>
     <w:p>
       <w:r>
-        <w:t>jQuery(“</w:t>
-      </w:r>
-      <w:r>
-        <w:t>#</w:t>
+        <w:t>jQuery(“#</w:t>
       </w:r>
       <w:proofErr w:type="spellStart"/>
       <w:r>
@@ -1441,77 +1438,934 @@
         <w:t xml:space="preserve">Content does NOT belong in the JavaScript. Content belongs in your HTML. </w:t>
       </w:r>
     </w:p>
+    <w:p/>
+    <w:p>
+      <w:r>
+        <w:t xml:space="preserve">Function </w:t>
+      </w:r>
+      <w:proofErr w:type="gramStart"/>
+      <w:r>
+        <w:t>name(</w:t>
+      </w:r>
+      <w:proofErr w:type="gramEnd"/>
+      <w:r>
+        <w:t>) {</w:t>
+      </w:r>
+    </w:p>
+    <w:p>
+      <w:r>
+        <w:t xml:space="preserve"> </w:t>
+      </w:r>
+      <w:r>
+        <w:t>jQuery(“body”).</w:t>
+      </w:r>
+      <w:proofErr w:type="spellStart"/>
+      <w:proofErr w:type="gramStart"/>
+      <w:r>
+        <w:t>css</w:t>
+      </w:r>
+      <w:proofErr w:type="spellEnd"/>
+      <w:r>
+        <w:t>(</w:t>
+      </w:r>
+      <w:proofErr w:type="gramEnd"/>
+      <w:r>
+        <w:t>{</w:t>
+      </w:r>
+    </w:p>
+    <w:p>
+      <w:r>
+        <w:tab/>
+        <w:t>“background-color</w:t>
+      </w:r>
+      <w:proofErr w:type="gramStart"/>
+      <w:r>
+        <w:t>” :</w:t>
+      </w:r>
+      <w:proofErr w:type="gramEnd"/>
+      <w:r>
+        <w:t xml:space="preserve"> “gray”,</w:t>
+      </w:r>
+    </w:p>
+    <w:p>
+      <w:r>
+        <w:tab/>
+        <w:t>“color</w:t>
+      </w:r>
+      <w:proofErr w:type="gramStart"/>
+      <w:r>
+        <w:t>” :</w:t>
+      </w:r>
+      <w:proofErr w:type="gramEnd"/>
+      <w:r>
+        <w:t xml:space="preserve"> “white”</w:t>
+      </w:r>
+    </w:p>
+    <w:p>
+      <w:r>
+        <w:t>});</w:t>
+      </w:r>
+    </w:p>
+    <w:p>
+      <w:pPr>
+        <w:pStyle w:val="Heading1"/>
+      </w:pPr>
+      <w:r>
+        <w:t>class 5: programming</w:t>
+      </w:r>
+    </w:p>
+    <w:p>
+      <w:r>
+        <w:t>Variable is a bucket you can put data in. “Data” can mean anything.</w:t>
+      </w:r>
+    </w:p>
+    <w:p>
+      <w:r>
+        <w:t>Primitive data types:</w:t>
+      </w:r>
+    </w:p>
+    <w:p>
+      <w:pPr>
+        <w:pStyle w:val="ListParagraph"/>
+        <w:numPr>
+          <w:ilvl w:val="0"/>
+          <w:numId w:val="1"/>
+        </w:numPr>
+      </w:pPr>
+      <w:proofErr w:type="spellStart"/>
+      <w:r>
+        <w:t>boolean</w:t>
+      </w:r>
+      <w:proofErr w:type="spellEnd"/>
+      <w:r>
+        <w:t>: true or false</w:t>
+      </w:r>
+    </w:p>
+    <w:p>
+      <w:pPr>
+        <w:pStyle w:val="ListParagraph"/>
+        <w:numPr>
+          <w:ilvl w:val="0"/>
+          <w:numId w:val="1"/>
+        </w:numPr>
+      </w:pPr>
+      <w:r>
+        <w:t>null – assigned a value of “no value”</w:t>
+      </w:r>
+    </w:p>
+    <w:p>
+      <w:pPr>
+        <w:pStyle w:val="ListParagraph"/>
+        <w:numPr>
+          <w:ilvl w:val="0"/>
+          <w:numId w:val="1"/>
+        </w:numPr>
+      </w:pPr>
+      <w:r>
+        <w:t>undefined – variable has been declared but not assigned a value</w:t>
+      </w:r>
+    </w:p>
+    <w:p>
+      <w:pPr>
+        <w:pStyle w:val="ListParagraph"/>
+        <w:numPr>
+          <w:ilvl w:val="0"/>
+          <w:numId w:val="1"/>
+        </w:numPr>
+      </w:pPr>
+      <w:r>
+        <w:t>numbers</w:t>
+      </w:r>
+    </w:p>
+    <w:p>
+      <w:pPr>
+        <w:pStyle w:val="ListParagraph"/>
+        <w:numPr>
+          <w:ilvl w:val="0"/>
+          <w:numId w:val="1"/>
+        </w:numPr>
+      </w:pPr>
+      <w:r>
+        <w:t>string – anything between single or double quotes</w:t>
+      </w:r>
+    </w:p>
+    <w:p>
+      <w:pPr>
+        <w:pStyle w:val="Heading2"/>
+      </w:pPr>
+      <w:r>
+        <w:t>Variable Conventions:</w:t>
+      </w:r>
+    </w:p>
+    <w:p>
+      <w:pPr>
+        <w:pStyle w:val="ListParagraph"/>
+        <w:numPr>
+          <w:ilvl w:val="0"/>
+          <w:numId w:val="4"/>
+        </w:numPr>
+      </w:pPr>
+      <w:r>
+        <w:t>variables start with a lower case letter</w:t>
+      </w:r>
+    </w:p>
+    <w:p>
+      <w:pPr>
+        <w:pStyle w:val="ListParagraph"/>
+        <w:numPr>
+          <w:ilvl w:val="0"/>
+          <w:numId w:val="4"/>
+        </w:numPr>
+      </w:pPr>
+      <w:r>
+        <w:t>if they contain multiple words, subsequent words start with an upper case letter (</w:t>
+      </w:r>
+      <w:proofErr w:type="spellStart"/>
+      <w:r>
+        <w:t>camelcase</w:t>
+      </w:r>
+      <w:proofErr w:type="spellEnd"/>
+      <w:r>
+        <w:t>)</w:t>
+      </w:r>
+    </w:p>
+    <w:p>
+      <w:r>
+        <w:t>Data Types can be converted</w:t>
+      </w:r>
+    </w:p>
+    <w:p>
+      <w:proofErr w:type="spellStart"/>
+      <w:r>
+        <w:t>Var</w:t>
+      </w:r>
+      <w:proofErr w:type="spellEnd"/>
+      <w:r>
+        <w:t xml:space="preserve"> </w:t>
+      </w:r>
+      <w:proofErr w:type="spellStart"/>
+      <w:r>
+        <w:t>intString</w:t>
+      </w:r>
+      <w:proofErr w:type="spellEnd"/>
+      <w:r>
+        <w:t xml:space="preserve"> = “4”;</w:t>
+      </w:r>
+    </w:p>
+    <w:p>
+      <w:proofErr w:type="spellStart"/>
+      <w:r>
+        <w:t>Var</w:t>
+      </w:r>
+      <w:proofErr w:type="spellEnd"/>
+      <w:r>
+        <w:t xml:space="preserve"> </w:t>
+      </w:r>
+      <w:proofErr w:type="spellStart"/>
+      <w:r>
+        <w:t>intNumber</w:t>
+      </w:r>
+      <w:proofErr w:type="spellEnd"/>
+      <w:r>
+        <w:t xml:space="preserve"> = </w:t>
+      </w:r>
+      <w:proofErr w:type="spellStart"/>
+      <w:r>
+        <w:t>parselInt</w:t>
+      </w:r>
+      <w:proofErr w:type="spellEnd"/>
+      <w:r>
+        <w:t>(</w:t>
+      </w:r>
+      <w:proofErr w:type="spellStart"/>
+      <w:r>
+        <w:t>intString</w:t>
+      </w:r>
+      <w:proofErr w:type="spellEnd"/>
+      <w:r>
+        <w:t>);</w:t>
+      </w:r>
+    </w:p>
+    <w:p>
+      <w:proofErr w:type="spellStart"/>
+      <w:r>
+        <w:t>Var</w:t>
+      </w:r>
+      <w:proofErr w:type="spellEnd"/>
+      <w:r>
+        <w:t xml:space="preserve"> </w:t>
+      </w:r>
+      <w:proofErr w:type="spellStart"/>
+      <w:r>
+        <w:t>floatString</w:t>
+      </w:r>
+      <w:proofErr w:type="spellEnd"/>
+      <w:r>
+        <w:t xml:space="preserve"> = “3.14159”;</w:t>
+      </w:r>
+    </w:p>
+    <w:p>
+      <w:proofErr w:type="spellStart"/>
+      <w:r>
+        <w:t>Var</w:t>
+      </w:r>
+      <w:proofErr w:type="spellEnd"/>
+      <w:r>
+        <w:t xml:space="preserve"> </w:t>
+      </w:r>
+      <w:proofErr w:type="spellStart"/>
+      <w:r>
+        <w:t>floatNumber</w:t>
+      </w:r>
+      <w:proofErr w:type="spellEnd"/>
+      <w:r>
+        <w:t xml:space="preserve"> = </w:t>
+      </w:r>
+      <w:proofErr w:type="spellStart"/>
+      <w:r>
+        <w:t>parseFloatNumber</w:t>
+      </w:r>
+      <w:proofErr w:type="spellEnd"/>
+      <w:r>
+        <w:t>….</w:t>
+      </w:r>
+    </w:p>
+    <w:p/>
+    <w:p>
+      <w:r>
+        <w:t>Equal (==)</w:t>
+      </w:r>
+    </w:p>
+    <w:p>
+      <w:r>
+        <w:t xml:space="preserve">Not equal </w:t>
+      </w:r>
+      <w:proofErr w:type="gramStart"/>
+      <w:r>
+        <w:t>(!-</w:t>
+      </w:r>
+      <w:proofErr w:type="gramEnd"/>
+      <w:r>
+        <w:t>)</w:t>
+      </w:r>
+    </w:p>
+    <w:p>
+      <w:r>
+        <w:t>Strict equal (===)</w:t>
+      </w:r>
+    </w:p>
+    <w:p>
+      <w:r>
+        <w:t xml:space="preserve">String not equal </w:t>
+      </w:r>
+      <w:proofErr w:type="gramStart"/>
+      <w:r>
+        <w:t>(!=</w:t>
+      </w:r>
+      <w:proofErr w:type="gramEnd"/>
+      <w:r>
+        <w:t>=)</w:t>
+      </w:r>
+    </w:p>
+    <w:p>
+      <w:r>
+        <w:t>Greater than (&gt;)</w:t>
+      </w:r>
+    </w:p>
+    <w:p>
+      <w:r>
+        <w:t>Great than or equal (&gt;=)</w:t>
+      </w:r>
+    </w:p>
+    <w:p>
+      <w:r>
+        <w:t>Less than (&lt;)</w:t>
+      </w:r>
+    </w:p>
+    <w:p>
+      <w:r>
+        <w:t>Less than or equal (&lt;=)</w:t>
+      </w:r>
+    </w:p>
+    <w:p/>
+    <w:p>
+      <w:pPr>
+        <w:pStyle w:val="Heading2"/>
+      </w:pPr>
+      <w:r>
+        <w:t>Conditional</w:t>
+      </w:r>
+    </w:p>
+    <w:p>
+      <w:r>
+        <w:t>If (condition is true) {</w:t>
+      </w:r>
+    </w:p>
+    <w:p>
+      <w:r>
+        <w:tab/>
+        <w:t>//Do cool stuff</w:t>
+      </w:r>
+    </w:p>
+    <w:p>
+      <w:r>
+        <w:t>} else {</w:t>
+      </w:r>
+    </w:p>
+    <w:p>
+      <w:r>
+        <w:tab/>
+        <w:t>//Do other cool stuff</w:t>
+      </w:r>
+    </w:p>
+    <w:p>
+      <w:r>
+        <w:t>}</w:t>
+      </w:r>
+    </w:p>
+    <w:p>
+      <w:pPr>
+        <w:pStyle w:val="Heading2"/>
+      </w:pPr>
+      <w:r>
+        <w:t>Logical Operators</w:t>
+      </w:r>
+    </w:p>
+    <w:p>
+      <w:r>
+        <w:rPr>
+          <w:noProof/>
+        </w:rPr>
+        <w:drawing>
+          <wp:inline distT="0" distB="0" distL="0" distR="0" wp14:anchorId="0C70F37E" wp14:editId="667C6F82">
+            <wp:extent cx="5943600" cy="2162175"/>
+            <wp:effectExtent l="0" t="0" r="0" b="0"/>
+            <wp:docPr id="4" name="Picture 4"/>
+            <wp:cNvGraphicFramePr>
+              <a:graphicFrameLocks xmlns:a="http://schemas.openxmlformats.org/drawingml/2006/main" noChangeAspect="1"/>
+            </wp:cNvGraphicFramePr>
+            <a:graphic xmlns:a="http://schemas.openxmlformats.org/drawingml/2006/main">
+              <a:graphicData uri="http://schemas.openxmlformats.org/drawingml/2006/picture">
+                <pic:pic xmlns:pic="http://schemas.openxmlformats.org/drawingml/2006/picture">
+                  <pic:nvPicPr>
+                    <pic:cNvPr id="4" name="Screen Shot 2016-06-04 at 11.14.18 AM.png"/>
+                    <pic:cNvPicPr/>
+                  </pic:nvPicPr>
+                  <pic:blipFill>
+                    <a:blip r:embed="rId10">
+                      <a:extLst>
+                        <a:ext uri="{28A0092B-C50C-407E-A947-70E740481C1C}">
+                          <a14:useLocalDpi xmlns:a14="http://schemas.microsoft.com/office/drawing/2010/main" val="0"/>
+                        </a:ext>
+                      </a:extLst>
+                    </a:blip>
+                    <a:stretch>
+                      <a:fillRect/>
+                    </a:stretch>
+                  </pic:blipFill>
+                  <pic:spPr>
+                    <a:xfrm>
+                      <a:off x="0" y="0"/>
+                      <a:ext cx="5943600" cy="2162175"/>
+                    </a:xfrm>
+                    <a:prstGeom prst="rect">
+                      <a:avLst/>
+                    </a:prstGeom>
+                  </pic:spPr>
+                </pic:pic>
+              </a:graphicData>
+            </a:graphic>
+          </wp:inline>
+        </w:drawing>
+      </w:r>
+    </w:p>
+    <w:p>
+      <w:proofErr w:type="gramStart"/>
+      <w:r>
+        <w:t>if(</w:t>
+      </w:r>
+      <w:proofErr w:type="gramEnd"/>
+      <w:r>
+        <w:t>name ==”GA” &amp;&amp; password == “</w:t>
+      </w:r>
+      <w:proofErr w:type="spellStart"/>
+      <w:r>
+        <w:t>YellowPencil</w:t>
+      </w:r>
+      <w:proofErr w:type="spellEnd"/>
+      <w:r>
+        <w:t>”)</w:t>
+      </w:r>
+    </w:p>
+    <w:p>
+      <w:r>
+        <w:t>{//Allow access to internet}</w:t>
+      </w:r>
+    </w:p>
+    <w:p>
+      <w:r>
+        <w:t xml:space="preserve">if (day == “Tuesday” || day == “Thursday”) </w:t>
+      </w:r>
+      <w:proofErr w:type="gramStart"/>
+      <w:r>
+        <w:t>{ /</w:t>
+      </w:r>
+      <w:proofErr w:type="gramEnd"/>
+      <w:r>
+        <w:t>/We have class today}</w:t>
+      </w:r>
+    </w:p>
+    <w:p>
+      <w:pPr>
+        <w:pStyle w:val="Heading2"/>
+      </w:pPr>
+      <w:r>
+        <w:t>functions</w:t>
+      </w:r>
+    </w:p>
+    <w:p>
+      <w:pPr>
+        <w:pStyle w:val="Heading3"/>
+      </w:pPr>
+      <w:r>
+        <w:t>function calls</w:t>
+      </w:r>
+    </w:p>
+    <w:p>
+      <w:r>
+        <w:t xml:space="preserve">Function </w:t>
+      </w:r>
+      <w:proofErr w:type="spellStart"/>
+      <w:r>
+        <w:t>helloWorld</w:t>
+      </w:r>
+      <w:proofErr w:type="spellEnd"/>
+      <w:r>
+        <w:t xml:space="preserve"> () { </w:t>
+      </w:r>
+    </w:p>
+    <w:p>
+      <w:r>
+        <w:tab/>
+      </w:r>
+      <w:proofErr w:type="gramStart"/>
+      <w:r>
+        <w:t>Console.log(</w:t>
+      </w:r>
+      <w:proofErr w:type="gramEnd"/>
+      <w:r>
+        <w:t>“Hello Functions”);</w:t>
+      </w:r>
+    </w:p>
+    <w:p>
+      <w:r>
+        <w:t>}</w:t>
+      </w:r>
+    </w:p>
+    <w:p>
+      <w:proofErr w:type="spellStart"/>
+      <w:proofErr w:type="gramStart"/>
+      <w:r>
+        <w:t>helloWorld</w:t>
+      </w:r>
+      <w:proofErr w:type="spellEnd"/>
+      <w:r>
+        <w:t>(</w:t>
+      </w:r>
+      <w:proofErr w:type="gramEnd"/>
+      <w:r>
+        <w:t>); //Prints “</w:t>
+      </w:r>
+      <w:proofErr w:type="spellStart"/>
+      <w:r>
+        <w:t>H</w:t>
+      </w:r>
+      <w:r>
+        <w:t>ellow</w:t>
+      </w:r>
+      <w:proofErr w:type="spellEnd"/>
+      <w:r>
+        <w:t xml:space="preserve"> Functions” to the console</w:t>
+      </w:r>
+    </w:p>
+    <w:p>
+      <w:r>
+        <w:t>The brackets execute the function.</w:t>
+      </w:r>
+    </w:p>
+    <w:p/>
+    <w:p>
+      <w:r>
+        <w:t>Functions also don’t need “;” at the end</w:t>
+      </w:r>
+    </w:p>
+    <w:p>
+      <w:pPr>
+        <w:pStyle w:val="Heading3"/>
+      </w:pPr>
+      <w:r>
+        <w:t>Function arguments</w:t>
+      </w:r>
+    </w:p>
+    <w:p>
+      <w:r>
+        <w:drawing>
+          <wp:inline distT="0" distB="0" distL="0" distR="0" wp14:anchorId="4D99925B" wp14:editId="52523779">
+            <wp:extent cx="5943600" cy="3785235"/>
+            <wp:effectExtent l="0" t="0" r="0" b="0"/>
+            <wp:docPr id="5" name="Picture 5"/>
+            <wp:cNvGraphicFramePr>
+              <a:graphicFrameLocks xmlns:a="http://schemas.openxmlformats.org/drawingml/2006/main" noChangeAspect="1"/>
+            </wp:cNvGraphicFramePr>
+            <a:graphic xmlns:a="http://schemas.openxmlformats.org/drawingml/2006/main">
+              <a:graphicData uri="http://schemas.openxmlformats.org/drawingml/2006/picture">
+                <pic:pic xmlns:pic="http://schemas.openxmlformats.org/drawingml/2006/picture">
+                  <pic:nvPicPr>
+                    <pic:cNvPr id="1" name=""/>
+                    <pic:cNvPicPr/>
+                  </pic:nvPicPr>
+                  <pic:blipFill>
+                    <a:blip r:embed="rId11"/>
+                    <a:stretch>
+                      <a:fillRect/>
+                    </a:stretch>
+                  </pic:blipFill>
+                  <pic:spPr>
+                    <a:xfrm>
+                      <a:off x="0" y="0"/>
+                      <a:ext cx="5943600" cy="3785235"/>
+                    </a:xfrm>
+                    <a:prstGeom prst="rect">
+                      <a:avLst/>
+                    </a:prstGeom>
+                  </pic:spPr>
+                </pic:pic>
+              </a:graphicData>
+            </a:graphic>
+          </wp:inline>
+        </w:drawing>
+      </w:r>
+    </w:p>
+    <w:p>
+      <w:r>
+        <w:t xml:space="preserve">try not to use optional arguments </w:t>
+      </w:r>
+      <w:proofErr w:type="spellStart"/>
+      <w:r>
+        <w:t>bc</w:t>
+      </w:r>
+      <w:proofErr w:type="spellEnd"/>
+      <w:r>
+        <w:t xml:space="preserve"> it blocks up code.</w:t>
+      </w:r>
+    </w:p>
+    <w:p/>
+    <w:p>
+      <w:pPr>
+        <w:pStyle w:val="Heading3"/>
+      </w:pPr>
+      <w:r>
+        <w:t>Return Variables</w:t>
+      </w:r>
+    </w:p>
+    <w:p>
+      <w:r>
+        <w:t>Allow us to nest variables</w:t>
+      </w:r>
+    </w:p>
+    <w:p>
+      <w:r>
+        <w:rPr>
+          <w:noProof/>
+        </w:rPr>
+        <w:drawing>
+          <wp:inline distT="0" distB="0" distL="0" distR="0" wp14:anchorId="46F665F9" wp14:editId="11DA79CD">
+            <wp:extent cx="5943600" cy="3423285"/>
+            <wp:effectExtent l="0" t="0" r="0" b="5715"/>
+            <wp:docPr id="6" name="Picture 6"/>
+            <wp:cNvGraphicFramePr>
+              <a:graphicFrameLocks xmlns:a="http://schemas.openxmlformats.org/drawingml/2006/main" noChangeAspect="1"/>
+            </wp:cNvGraphicFramePr>
+            <a:graphic xmlns:a="http://schemas.openxmlformats.org/drawingml/2006/main">
+              <a:graphicData uri="http://schemas.openxmlformats.org/drawingml/2006/picture">
+                <pic:pic xmlns:pic="http://schemas.openxmlformats.org/drawingml/2006/picture">
+                  <pic:nvPicPr>
+                    <pic:cNvPr id="6" name="Screen Shot 2016-06-04 at 2.21.57 PM.png"/>
+                    <pic:cNvPicPr/>
+                  </pic:nvPicPr>
+                  <pic:blipFill>
+                    <a:blip r:embed="rId12">
+                      <a:extLst>
+                        <a:ext uri="{28A0092B-C50C-407E-A947-70E740481C1C}">
+                          <a14:useLocalDpi xmlns:a14="http://schemas.microsoft.com/office/drawing/2010/main" val="0"/>
+                        </a:ext>
+                      </a:extLst>
+                    </a:blip>
+                    <a:stretch>
+                      <a:fillRect/>
+                    </a:stretch>
+                  </pic:blipFill>
+                  <pic:spPr>
+                    <a:xfrm>
+                      <a:off x="0" y="0"/>
+                      <a:ext cx="5943600" cy="3423285"/>
+                    </a:xfrm>
+                    <a:prstGeom prst="rect">
+                      <a:avLst/>
+                    </a:prstGeom>
+                  </pic:spPr>
+                </pic:pic>
+              </a:graphicData>
+            </a:graphic>
+          </wp:inline>
+        </w:drawing>
+      </w:r>
+    </w:p>
+    <w:p>
+      <w:pPr>
+        <w:pStyle w:val="Heading3"/>
+      </w:pPr>
+      <w:r>
+        <w:t>Organizing Function</w:t>
+      </w:r>
+    </w:p>
+    <w:p>
+      <w:r>
+        <w:t>Functions must exist before you call the function</w:t>
+      </w:r>
+    </w:p>
+    <w:p>
+      <w:pPr>
+        <w:pStyle w:val="Heading2"/>
+      </w:pPr>
+      <w:r>
+        <w:t>Array</w:t>
+      </w:r>
+    </w:p>
+    <w:p>
+      <w:r>
+        <w:t xml:space="preserve">Arrays are </w:t>
+      </w:r>
+      <w:r>
+        <w:t>buckets with multiple variables</w:t>
+      </w:r>
+    </w:p>
+    <w:p>
+      <w:proofErr w:type="spellStart"/>
+      <w:r>
+        <w:t>Var</w:t>
+      </w:r>
+      <w:proofErr w:type="spellEnd"/>
+      <w:r>
+        <w:t xml:space="preserve"> </w:t>
+      </w:r>
+      <w:proofErr w:type="spellStart"/>
+      <w:r>
+        <w:t>daysThisYear</w:t>
+      </w:r>
+      <w:proofErr w:type="spellEnd"/>
+      <w:r>
+        <w:t xml:space="preserve"> = 366;</w:t>
+      </w:r>
+    </w:p>
+    <w:p>
+      <w:proofErr w:type="spellStart"/>
+      <w:r>
+        <w:t>Var</w:t>
+      </w:r>
+      <w:proofErr w:type="spellEnd"/>
+      <w:r>
+        <w:t xml:space="preserve"> </w:t>
+      </w:r>
+      <w:proofErr w:type="spellStart"/>
+      <w:r>
+        <w:t>myNewArrayofHappiness</w:t>
+      </w:r>
+      <w:proofErr w:type="spellEnd"/>
+      <w:r>
+        <w:t xml:space="preserve"> = [3,255,</w:t>
+      </w:r>
+      <w:proofErr w:type="gramStart"/>
+      <w:r>
+        <w:t>12,daysThisYear</w:t>
+      </w:r>
+      <w:proofErr w:type="gramEnd"/>
+      <w:r>
+        <w:t>];</w:t>
+      </w:r>
+    </w:p>
+    <w:p>
+      <w:r>
+        <w:t>You can nest arrays within arrays</w:t>
+      </w:r>
+    </w:p>
+    <w:p>
+      <w:r>
+        <w:t xml:space="preserve">How to access array </w:t>
+      </w:r>
+      <w:proofErr w:type="spellStart"/>
+      <w:r>
+        <w:t>nameOfArray</w:t>
+      </w:r>
+      <w:proofErr w:type="spellEnd"/>
+      <w:r>
+        <w:t xml:space="preserve"> [ position</w:t>
+      </w:r>
+      <w:proofErr w:type="gramStart"/>
+      <w:r>
+        <w:t># ]</w:t>
+      </w:r>
+      <w:proofErr w:type="gramEnd"/>
+      <w:r>
+        <w:t xml:space="preserve">: i.e.: </w:t>
+      </w:r>
+      <w:proofErr w:type="spellStart"/>
+      <w:r>
+        <w:t>myNewArrayofHappiness</w:t>
+      </w:r>
+      <w:proofErr w:type="spellEnd"/>
+      <w:r>
+        <w:t xml:space="preserve"> [1]</w:t>
+      </w:r>
+    </w:p>
+    <w:p>
+      <w:r>
+        <w:t xml:space="preserve">There </w:t>
+      </w:r>
+      <w:proofErr w:type="gramStart"/>
+      <w:r>
+        <w:t>Is .length</w:t>
+      </w:r>
+      <w:proofErr w:type="gramEnd"/>
+      <w:r>
+        <w:t xml:space="preserve">: </w:t>
+      </w:r>
+      <w:proofErr w:type="spellStart"/>
+      <w:r>
+        <w:t>myNewArrayofHappiness.length</w:t>
+      </w:r>
+      <w:proofErr w:type="spellEnd"/>
+      <w:r>
+        <w:t xml:space="preserve"> would give us 4</w:t>
+      </w:r>
+    </w:p>
+    <w:p>
+      <w:r>
+        <w:t xml:space="preserve">No associative arrays in </w:t>
+      </w:r>
+      <w:proofErr w:type="spellStart"/>
+      <w:r>
+        <w:t>javascript</w:t>
+      </w:r>
+      <w:proofErr w:type="spellEnd"/>
+      <w:r>
+        <w:t>.</w:t>
+      </w:r>
+    </w:p>
+    <w:p>
+      <w:pPr>
+        <w:pStyle w:val="Heading3"/>
+      </w:pPr>
+      <w:r>
+        <w:t>Loops</w:t>
+      </w:r>
+    </w:p>
+    <w:p>
+      <w:r>
+        <w:t>Loops let you iterate – let you run code while something is true. For instance, let’s add a number to every part of our array:</w:t>
+      </w:r>
+    </w:p>
+    <w:p>
+      <w:r>
+        <w:tab/>
+      </w:r>
+      <w:proofErr w:type="gramStart"/>
+      <w:r>
+        <w:t>For(</w:t>
+      </w:r>
+      <w:proofErr w:type="spellStart"/>
+      <w:proofErr w:type="gramEnd"/>
+      <w:r>
+        <w:t>var</w:t>
+      </w:r>
+      <w:proofErr w:type="spellEnd"/>
+      <w:r>
+        <w:t xml:space="preserve"> q=0;q&lt;</w:t>
+      </w:r>
+      <w:proofErr w:type="spellStart"/>
+      <w:r>
+        <w:t>myNewArrayofHappiness.length;q</w:t>
+      </w:r>
+      <w:proofErr w:type="spellEnd"/>
+      <w:r>
+        <w:t>++){</w:t>
+      </w:r>
+      <w:proofErr w:type="spellStart"/>
+      <w:r>
+        <w:t>myNewArrayofHappiness</w:t>
+      </w:r>
+      <w:proofErr w:type="spellEnd"/>
+      <w:r>
+        <w:t xml:space="preserve"> [q] +=22;} </w:t>
+      </w:r>
+    </w:p>
+    <w:p>
+      <w:pPr>
+        <w:ind w:firstLine="720"/>
+      </w:pPr>
+      <w:r>
+        <w:t xml:space="preserve">in the </w:t>
+      </w:r>
+      <w:proofErr w:type="gramStart"/>
+      <w:r>
+        <w:t>{ /</w:t>
+      </w:r>
+      <w:proofErr w:type="gramEnd"/>
+      <w:r>
+        <w:t xml:space="preserve">/ do something to </w:t>
+      </w:r>
+      <w:proofErr w:type="spellStart"/>
+      <w:r>
+        <w:t>myArray</w:t>
+      </w:r>
+      <w:proofErr w:type="spellEnd"/>
+      <w:r>
+        <w:t>[q]}</w:t>
+      </w:r>
+    </w:p>
+    <w:p/>
+    <w:p>
+      <w:r>
+        <w:t xml:space="preserve">Don’t </w:t>
+      </w:r>
+      <w:proofErr w:type="gramStart"/>
+      <w:r>
+        <w:t>use .</w:t>
+      </w:r>
+      <w:proofErr w:type="spellStart"/>
+      <w:r>
+        <w:t>forEach</w:t>
+      </w:r>
+      <w:proofErr w:type="spellEnd"/>
+      <w:proofErr w:type="gramEnd"/>
+      <w:r>
+        <w:t xml:space="preserve"> </w:t>
+      </w:r>
+      <w:proofErr w:type="spellStart"/>
+      <w:r>
+        <w:t>bc</w:t>
+      </w:r>
+      <w:proofErr w:type="spellEnd"/>
+      <w:r>
+        <w:t xml:space="preserve"> it’s slow and doesn’t work on older browsers!</w:t>
+      </w:r>
+    </w:p>
     <w:p>
       <w:bookmarkStart w:id="0" w:name="_GoBack"/>
       <w:bookmarkEnd w:id="0"/>
     </w:p>
-    <w:p>
-      <w:r>
-        <w:t xml:space="preserve">Function </w:t>
-      </w:r>
-      <w:proofErr w:type="gramStart"/>
-      <w:r>
-        <w:t>name(</w:t>
-      </w:r>
-      <w:proofErr w:type="gramEnd"/>
-      <w:r>
-        <w:t>) {</w:t>
-      </w:r>
-    </w:p>
-    <w:p>
-      <w:r>
-        <w:t xml:space="preserve"> </w:t>
-      </w:r>
-      <w:r>
-        <w:t>jQuery(“body”).</w:t>
-      </w:r>
-      <w:proofErr w:type="spellStart"/>
-      <w:proofErr w:type="gramStart"/>
-      <w:r>
-        <w:t>css</w:t>
-      </w:r>
-      <w:proofErr w:type="spellEnd"/>
-      <w:r>
-        <w:t>(</w:t>
-      </w:r>
-      <w:proofErr w:type="gramEnd"/>
-      <w:r>
-        <w:t>{</w:t>
-      </w:r>
-    </w:p>
-    <w:p>
-      <w:r>
-        <w:tab/>
-        <w:t>“background-color</w:t>
-      </w:r>
-      <w:proofErr w:type="gramStart"/>
-      <w:r>
-        <w:t>” :</w:t>
-      </w:r>
-      <w:proofErr w:type="gramEnd"/>
-      <w:r>
-        <w:t xml:space="preserve"> “gray”,</w:t>
-      </w:r>
-    </w:p>
-    <w:p>
-      <w:r>
-        <w:tab/>
-        <w:t>“color</w:t>
-      </w:r>
-      <w:proofErr w:type="gramStart"/>
-      <w:r>
-        <w:t>” :</w:t>
-      </w:r>
-      <w:proofErr w:type="gramEnd"/>
-      <w:r>
-        <w:t xml:space="preserve"> “white”</w:t>
-      </w:r>
-    </w:p>
-    <w:p>
-      <w:r>
-        <w:t>});</w:t>
-      </w:r>
-    </w:p>
+    <w:p/>
+    <w:p/>
     <w:sectPr>
       <w:pgSz w:w="12240" w:h="15840"/>
       <w:pgMar w:top="1440" w:right="1440" w:bottom="1440" w:left="1440" w:header="720" w:footer="720" w:gutter="0"/>
@@ -1729,7 +2583,120 @@
   <w:abstractNum w:abstractNumId="2">
     <w:nsid w:val="4D463D8E"/>
     <w:multiLevelType w:val="hybridMultilevel"/>
-    <w:tmpl w:val="6DA26D68"/>
+    <w:tmpl w:val="FEA6E1AA"/>
+    <w:lvl w:ilvl="0" w:tplc="04090001">
+      <w:start w:val="1"/>
+      <w:numFmt w:val="bullet"/>
+      <w:lvlText w:val=""/>
+      <w:lvlJc w:val="left"/>
+      <w:pPr>
+        <w:ind w:left="720" w:hanging="360"/>
+      </w:pPr>
+      <w:rPr>
+        <w:rFonts w:ascii="Symbol" w:hAnsi="Symbol" w:hint="default"/>
+      </w:rPr>
+    </w:lvl>
+    <w:lvl w:ilvl="1" w:tplc="04090003" w:tentative="1">
+      <w:start w:val="1"/>
+      <w:numFmt w:val="bullet"/>
+      <w:lvlText w:val="o"/>
+      <w:lvlJc w:val="left"/>
+      <w:pPr>
+        <w:ind w:left="1440" w:hanging="360"/>
+      </w:pPr>
+      <w:rPr>
+        <w:rFonts w:ascii="Courier New" w:hAnsi="Courier New" w:cs="Courier New" w:hint="default"/>
+      </w:rPr>
+    </w:lvl>
+    <w:lvl w:ilvl="2" w:tplc="04090005" w:tentative="1">
+      <w:start w:val="1"/>
+      <w:numFmt w:val="bullet"/>
+      <w:lvlText w:val=""/>
+      <w:lvlJc w:val="left"/>
+      <w:pPr>
+        <w:ind w:left="2160" w:hanging="360"/>
+      </w:pPr>
+      <w:rPr>
+        <w:rFonts w:ascii="Wingdings" w:hAnsi="Wingdings" w:hint="default"/>
+      </w:rPr>
+    </w:lvl>
+    <w:lvl w:ilvl="3" w:tplc="04090001" w:tentative="1">
+      <w:start w:val="1"/>
+      <w:numFmt w:val="bullet"/>
+      <w:lvlText w:val=""/>
+      <w:lvlJc w:val="left"/>
+      <w:pPr>
+        <w:ind w:left="2880" w:hanging="360"/>
+      </w:pPr>
+      <w:rPr>
+        <w:rFonts w:ascii="Symbol" w:hAnsi="Symbol" w:hint="default"/>
+      </w:rPr>
+    </w:lvl>
+    <w:lvl w:ilvl="4" w:tplc="04090003" w:tentative="1">
+      <w:start w:val="1"/>
+      <w:numFmt w:val="bullet"/>
+      <w:lvlText w:val="o"/>
+      <w:lvlJc w:val="left"/>
+      <w:pPr>
+        <w:ind w:left="3600" w:hanging="360"/>
+      </w:pPr>
+      <w:rPr>
+        <w:rFonts w:ascii="Courier New" w:hAnsi="Courier New" w:cs="Courier New" w:hint="default"/>
+      </w:rPr>
+    </w:lvl>
+    <w:lvl w:ilvl="5" w:tplc="04090005" w:tentative="1">
+      <w:start w:val="1"/>
+      <w:numFmt w:val="bullet"/>
+      <w:lvlText w:val=""/>
+      <w:lvlJc w:val="left"/>
+      <w:pPr>
+        <w:ind w:left="4320" w:hanging="360"/>
+      </w:pPr>
+      <w:rPr>
+        <w:rFonts w:ascii="Wingdings" w:hAnsi="Wingdings" w:hint="default"/>
+      </w:rPr>
+    </w:lvl>
+    <w:lvl w:ilvl="6" w:tplc="04090001" w:tentative="1">
+      <w:start w:val="1"/>
+      <w:numFmt w:val="bullet"/>
+      <w:lvlText w:val=""/>
+      <w:lvlJc w:val="left"/>
+      <w:pPr>
+        <w:ind w:left="5040" w:hanging="360"/>
+      </w:pPr>
+      <w:rPr>
+        <w:rFonts w:ascii="Symbol" w:hAnsi="Symbol" w:hint="default"/>
+      </w:rPr>
+    </w:lvl>
+    <w:lvl w:ilvl="7" w:tplc="04090003" w:tentative="1">
+      <w:start w:val="1"/>
+      <w:numFmt w:val="bullet"/>
+      <w:lvlText w:val="o"/>
+      <w:lvlJc w:val="left"/>
+      <w:pPr>
+        <w:ind w:left="5760" w:hanging="360"/>
+      </w:pPr>
+      <w:rPr>
+        <w:rFonts w:ascii="Courier New" w:hAnsi="Courier New" w:cs="Courier New" w:hint="default"/>
+      </w:rPr>
+    </w:lvl>
+    <w:lvl w:ilvl="8" w:tplc="04090005" w:tentative="1">
+      <w:start w:val="1"/>
+      <w:numFmt w:val="bullet"/>
+      <w:lvlText w:val=""/>
+      <w:lvlJc w:val="left"/>
+      <w:pPr>
+        <w:ind w:left="6480" w:hanging="360"/>
+      </w:pPr>
+      <w:rPr>
+        <w:rFonts w:ascii="Wingdings" w:hAnsi="Wingdings" w:hint="default"/>
+      </w:rPr>
+    </w:lvl>
+  </w:abstractNum>
+  <w:abstractNum w:abstractNumId="3">
+    <w:nsid w:val="598E78B7"/>
+    <w:multiLevelType w:val="hybridMultilevel"/>
+    <w:tmpl w:val="C530464C"/>
     <w:lvl w:ilvl="0" w:tplc="04090001">
       <w:start w:val="1"/>
       <w:numFmt w:val="bullet"/>
@@ -1847,6 +2814,9 @@
   </w:num>
   <w:num w:numId="3">
     <w:abstractNumId w:val="1"/>
+  </w:num>
+  <w:num w:numId="4">
+    <w:abstractNumId w:val="3"/>
   </w:num>
 </w:numbering>
 </file>

</xml_diff>

<commit_message>
Updated Final Project to include VBMS
</commit_message>
<xml_diff>
--- a/Notes/Notes.docx
+++ b/Notes/Notes.docx
@@ -94,21 +94,8 @@
     </w:p>
     <w:p/>
     <w:p>
-      <w:proofErr w:type="spellStart"/>
-      <w:r>
-        <w:t>thead</w:t>
-      </w:r>
-      <w:proofErr w:type="spellEnd"/>
-      <w:r>
-        <w:t xml:space="preserve"> </w:t>
-      </w:r>
-      <w:proofErr w:type="spellStart"/>
-      <w:r>
-        <w:t>tr</w:t>
-      </w:r>
-      <w:proofErr w:type="spellEnd"/>
-      <w:r>
-        <w:t xml:space="preserve"> { </w:t>
+      <w:r>
+        <w:t xml:space="preserve">thead tr { </w:t>
       </w:r>
     </w:p>
     <w:p>
@@ -119,33 +106,12 @@
     <w:p/>
     <w:p>
       <w:r>
-        <w:t xml:space="preserve">select only </w:t>
-      </w:r>
-      <w:proofErr w:type="spellStart"/>
-      <w:r>
-        <w:t>tr</w:t>
-      </w:r>
-      <w:proofErr w:type="spellEnd"/>
-      <w:r>
-        <w:t xml:space="preserve"> in the </w:t>
-      </w:r>
-      <w:proofErr w:type="spellStart"/>
-      <w:r>
-        <w:t>thead</w:t>
-      </w:r>
-      <w:proofErr w:type="spellEnd"/>
-    </w:p>
-    <w:p>
-      <w:r>
-        <w:t>&lt;</w:t>
-      </w:r>
-      <w:proofErr w:type="spellStart"/>
-      <w:r>
-        <w:t>em</w:t>
-      </w:r>
-      <w:proofErr w:type="spellEnd"/>
-      <w:r>
-        <w:t>&gt; emphasis</w:t>
+        <w:t>select only tr in the thead</w:t>
+      </w:r>
+    </w:p>
+    <w:p>
+      <w:r>
+        <w:t>&lt;em&gt; emphasis</w:t>
       </w:r>
     </w:p>
     <w:p>
@@ -229,15 +195,7 @@
     </w:p>
     <w:p>
       <w:r>
-        <w:t xml:space="preserve">Usually use classes. IDs are really best used for navigation and </w:t>
-      </w:r>
-      <w:proofErr w:type="spellStart"/>
-      <w:r>
-        <w:t>javascript</w:t>
-      </w:r>
-      <w:proofErr w:type="spellEnd"/>
-      <w:r>
-        <w:t xml:space="preserve"> situations</w:t>
+        <w:t>Usually use classes. IDs are really best used for navigation and javascript situations</w:t>
       </w:r>
     </w:p>
     <w:p>
@@ -252,29 +210,17 @@
       <w:pPr>
         <w:ind w:left="720"/>
       </w:pPr>
-      <w:proofErr w:type="gramStart"/>
-      <w:r>
-        <w:t>.</w:t>
-      </w:r>
-      <w:proofErr w:type="spellStart"/>
-      <w:r>
-        <w:t>className</w:t>
-      </w:r>
-      <w:proofErr w:type="spellEnd"/>
-      <w:proofErr w:type="gramEnd"/>
+      <w:r>
+        <w:t>.className</w:t>
+      </w:r>
     </w:p>
     <w:p>
       <w:pPr>
         <w:ind w:left="720"/>
       </w:pPr>
       <w:r>
-        <w:t>#</w:t>
-      </w:r>
-      <w:proofErr w:type="spellStart"/>
-      <w:r>
-        <w:t>idName</w:t>
-      </w:r>
-      <w:proofErr w:type="spellEnd"/>
+        <w:t>#idName</w:t>
+      </w:r>
     </w:p>
     <w:p>
       <w:r>
@@ -324,15 +270,7 @@
     </w:p>
     <w:p>
       <w:r>
-        <w:t xml:space="preserve">Has no height impact on the </w:t>
-      </w:r>
-      <w:proofErr w:type="gramStart"/>
-      <w:r>
-        <w:t>flow.</w:t>
-      </w:r>
-      <w:proofErr w:type="gramEnd"/>
-      <w:r>
-        <w:t xml:space="preserve"> Doesn’t move where you expect sometimes.</w:t>
+        <w:t>Has no height impact on the flow. Doesn’t move where you expect sometimes.</w:t>
       </w:r>
     </w:p>
     <w:p>
@@ -344,11 +282,9 @@
       </w:r>
     </w:p>
     <w:p>
-      <w:proofErr w:type="spellStart"/>
       <w:r>
         <w:t>px</w:t>
       </w:r>
-      <w:proofErr w:type="spellEnd"/>
     </w:p>
     <w:p>
       <w:r>
@@ -359,24 +295,14 @@
       </w:r>
     </w:p>
     <w:p>
-      <w:proofErr w:type="spellStart"/>
-      <w:r>
-        <w:t>em</w:t>
-      </w:r>
-      <w:proofErr w:type="spellEnd"/>
-      <w:r>
-        <w:t xml:space="preserve"> – relevant to the font-size of its parent. Hard to use because of </w:t>
-      </w:r>
-    </w:p>
-    <w:p>
-      <w:r>
-        <w:t xml:space="preserve">in – inches. Print </w:t>
-      </w:r>
-      <w:proofErr w:type="spellStart"/>
-      <w:r>
-        <w:t>css</w:t>
-      </w:r>
-      <w:proofErr w:type="spellEnd"/>
+      <w:r>
+        <w:t xml:space="preserve">em – relevant to the font-size of its parent. Hard to use because of </w:t>
+      </w:r>
+    </w:p>
+    <w:p>
+      <w:r>
+        <w:t>in – inches. Print css</w:t>
+      </w:r>
     </w:p>
     <w:p>
       <w:r>
@@ -431,81 +357,21 @@
     </w:p>
     <w:p>
       <w:r>
-        <w:t xml:space="preserve">&lt;link </w:t>
-      </w:r>
-      <w:proofErr w:type="spellStart"/>
-      <w:r>
-        <w:t>rel</w:t>
-      </w:r>
-      <w:proofErr w:type="spellEnd"/>
-      <w:proofErr w:type="gramStart"/>
-      <w:r>
-        <w:t>=”stylesheet</w:t>
-      </w:r>
-      <w:proofErr w:type="gramEnd"/>
-      <w:r>
-        <w:t xml:space="preserve">” </w:t>
-      </w:r>
-      <w:proofErr w:type="spellStart"/>
-      <w:r>
-        <w:t>href</w:t>
-      </w:r>
-      <w:proofErr w:type="spellEnd"/>
-      <w:r>
-        <w:t>=”</w:t>
-      </w:r>
-      <w:proofErr w:type="spellStart"/>
-      <w:r>
-        <w:t>css</w:t>
-      </w:r>
-      <w:proofErr w:type="spellEnd"/>
-      <w:r>
-        <w:t>/reset.css”&gt;</w:t>
-      </w:r>
-    </w:p>
-    <w:p>
-      <w:r>
-        <w:t xml:space="preserve">&lt;link </w:t>
-      </w:r>
-      <w:proofErr w:type="spellStart"/>
-      <w:r>
-        <w:t>rel</w:t>
-      </w:r>
-      <w:proofErr w:type="spellEnd"/>
-      <w:proofErr w:type="gramStart"/>
-      <w:r>
-        <w:t>=”stylesheet</w:t>
-      </w:r>
-      <w:proofErr w:type="gramEnd"/>
-      <w:r>
-        <w:t xml:space="preserve">” </w:t>
-      </w:r>
-      <w:proofErr w:type="spellStart"/>
-      <w:r>
-        <w:t>href</w:t>
-      </w:r>
-      <w:proofErr w:type="spellEnd"/>
-      <w:r>
-        <w:t>=”</w:t>
-      </w:r>
-      <w:proofErr w:type="spellStart"/>
-      <w:r>
-        <w:t>css</w:t>
-      </w:r>
-      <w:proofErr w:type="spellEnd"/>
-      <w:r>
-        <w:t>/stylesheet.css”</w:t>
+        <w:t>&lt;link rel=”stylesheet” href=”css/reset.css”&gt;</w:t>
+      </w:r>
+    </w:p>
+    <w:p>
+      <w:r>
+        <w:t>&lt;link rel=”stylesheet” href=”css/stylesheet.css”</w:t>
       </w:r>
       <w:r>
         <w:t>&gt;</w:t>
       </w:r>
     </w:p>
     <w:p>
-      <w:proofErr w:type="spellStart"/>
       <w:r>
         <w:t>Webfont</w:t>
       </w:r>
-      <w:proofErr w:type="spellEnd"/>
     </w:p>
     <w:p>
       <w:r>
@@ -514,31 +380,13 @@
     </w:p>
     <w:p>
       <w:r>
-        <w:t xml:space="preserve">&lt;link </w:t>
-      </w:r>
-      <w:proofErr w:type="spellStart"/>
-      <w:r>
-        <w:t>href</w:t>
-      </w:r>
-      <w:proofErr w:type="spellEnd"/>
-      <w:r>
-        <w:t>=’http://fonts….&gt;</w:t>
-      </w:r>
-    </w:p>
-    <w:p>
-      <w:proofErr w:type="spellStart"/>
-      <w:r>
-        <w:t>Googlefonts</w:t>
-      </w:r>
-      <w:proofErr w:type="spellEnd"/>
-      <w:r>
-        <w:t xml:space="preserve"> and </w:t>
-      </w:r>
-      <w:proofErr w:type="spellStart"/>
-      <w:r>
-        <w:t>typekits</w:t>
-      </w:r>
-      <w:proofErr w:type="spellEnd"/>
+        <w:t>&lt;link href=’http://fonts….&gt;</w:t>
+      </w:r>
+    </w:p>
+    <w:p>
+      <w:r>
+        <w:t>Googlefonts and typekits</w:t>
+      </w:r>
     </w:p>
     <w:p>
       <w:hyperlink r:id="rId6" w:history="1">
@@ -552,49 +400,7 @@
     </w:p>
     <w:p>
       <w:r>
-        <w:t xml:space="preserve">&lt;link </w:t>
-      </w:r>
-      <w:proofErr w:type="spellStart"/>
-      <w:r>
-        <w:t>href</w:t>
-      </w:r>
-      <w:proofErr w:type="spellEnd"/>
-      <w:r>
-        <w:t>='https://fonts.googleapis.com/</w:t>
-      </w:r>
-      <w:proofErr w:type="spellStart"/>
-      <w:proofErr w:type="gramStart"/>
-      <w:r>
-        <w:t>css?family</w:t>
-      </w:r>
-      <w:proofErr w:type="spellEnd"/>
-      <w:proofErr w:type="gramEnd"/>
-      <w:r>
-        <w:t>=</w:t>
-      </w:r>
-      <w:proofErr w:type="spellStart"/>
-      <w:r>
-        <w:t>Roboto</w:t>
-      </w:r>
-      <w:proofErr w:type="spellEnd"/>
-      <w:r>
-        <w:t xml:space="preserve">' </w:t>
-      </w:r>
-      <w:proofErr w:type="spellStart"/>
-      <w:r>
-        <w:t>rel</w:t>
-      </w:r>
-      <w:proofErr w:type="spellEnd"/>
-      <w:r>
-        <w:t>='stylesheet' type='text/</w:t>
-      </w:r>
-      <w:proofErr w:type="spellStart"/>
-      <w:r>
-        <w:t>css</w:t>
-      </w:r>
-      <w:proofErr w:type="spellEnd"/>
-      <w:r>
-        <w:t>'&gt;</w:t>
+        <w:t>&lt;link href='https://fonts.googleapis.com/css?family=Roboto' rel='stylesheet' type='text/css'&gt;</w:t>
       </w:r>
     </w:p>
     <w:p>
@@ -614,13 +420,8 @@
     </w:p>
     <w:p/>
     <w:p>
-      <w:proofErr w:type="gramStart"/>
-      <w:r>
-        <w:t>..</w:t>
-      </w:r>
-      <w:proofErr w:type="gramEnd"/>
-      <w:r>
-        <w:t>/ -&gt; up a folder</w:t>
+      <w:r>
+        <w:t>../ -&gt; up a folder</w:t>
       </w:r>
     </w:p>
     <w:p>
@@ -784,33 +585,16 @@
       </w:r>
     </w:p>
     <w:p>
-      <w:proofErr w:type="spellStart"/>
-      <w:r>
-        <w:t>background-</w:t>
-      </w:r>
-      <w:proofErr w:type="gramStart"/>
-      <w:r>
-        <w:t>attachment:fixed</w:t>
-      </w:r>
-      <w:proofErr w:type="spellEnd"/>
-      <w:proofErr w:type="gramEnd"/>
-      <w:r>
-        <w:t>;</w:t>
+      <w:r>
+        <w:t>background-attachment:fixed;</w:t>
       </w:r>
       <w:r>
         <w:t xml:space="preserve"> -&gt; gives a parallaxes effect</w:t>
       </w:r>
     </w:p>
     <w:p>
-      <w:proofErr w:type="spellStart"/>
-      <w:proofErr w:type="gramStart"/>
-      <w:r>
-        <w:t>a:hover</w:t>
-      </w:r>
-      <w:proofErr w:type="spellEnd"/>
-      <w:proofErr w:type="gramEnd"/>
-      <w:r>
-        <w:t xml:space="preserve"> -&gt; pseudo selector</w:t>
+      <w:r>
+        <w:t>a:hover -&gt; pseudo selector</w:t>
       </w:r>
     </w:p>
     <w:p>
@@ -826,15 +610,7 @@
     <w:p/>
     <w:p>
       <w:r>
-        <w:t xml:space="preserve">Footer </w:t>
-      </w:r>
-      <w:proofErr w:type="spellStart"/>
-      <w:r>
-        <w:t>nav</w:t>
-      </w:r>
-      <w:proofErr w:type="spellEnd"/>
-      <w:r>
-        <w:t xml:space="preserve"> li a</w:t>
+        <w:t>Footer nav li a</w:t>
       </w:r>
       <w:r>
         <w:t xml:space="preserve"> </w:t>
@@ -887,28 +663,7 @@
     </w:p>
     <w:p>
       <w:r>
-        <w:t xml:space="preserve">Footer </w:t>
-      </w:r>
-      <w:proofErr w:type="spellStart"/>
-      <w:r>
-        <w:t>nav</w:t>
-      </w:r>
-      <w:proofErr w:type="spellEnd"/>
-      <w:r>
-        <w:t xml:space="preserve"> </w:t>
-      </w:r>
-      <w:proofErr w:type="spellStart"/>
-      <w:proofErr w:type="gramStart"/>
-      <w:r>
-        <w:t>li:first</w:t>
-      </w:r>
-      <w:proofErr w:type="gramEnd"/>
-      <w:r>
-        <w:t>-child</w:t>
-      </w:r>
-      <w:proofErr w:type="spellEnd"/>
-      <w:r>
-        <w:t xml:space="preserve"> a {</w:t>
+        <w:t>Footer nav li:first-child a {</w:t>
       </w:r>
     </w:p>
     <w:p>
@@ -924,28 +679,7 @@
     </w:p>
     <w:p>
       <w:r>
-        <w:t xml:space="preserve">footer </w:t>
-      </w:r>
-      <w:proofErr w:type="spellStart"/>
-      <w:r>
-        <w:t>nav</w:t>
-      </w:r>
-      <w:proofErr w:type="spellEnd"/>
-      <w:r>
-        <w:t xml:space="preserve"> </w:t>
-      </w:r>
-      <w:proofErr w:type="spellStart"/>
-      <w:proofErr w:type="gramStart"/>
-      <w:r>
-        <w:t>li:last</w:t>
-      </w:r>
-      <w:proofErr w:type="gramEnd"/>
-      <w:r>
-        <w:t>-child</w:t>
-      </w:r>
-      <w:proofErr w:type="spellEnd"/>
-      <w:r>
-        <w:t xml:space="preserve"> a {</w:t>
+        <w:t>footer nav li:last-child a {</w:t>
       </w:r>
     </w:p>
     <w:p>
@@ -981,13 +715,8 @@
     </w:p>
     <w:p>
       <w:r>
-        <w:t xml:space="preserve">Video-handling -&gt; </w:t>
-      </w:r>
-      <w:proofErr w:type="spellStart"/>
-      <w:r>
-        <w:t>javascript</w:t>
-      </w:r>
-      <w:proofErr w:type="spellEnd"/>
+        <w:t>Video-handling -&gt; javascript</w:t>
+      </w:r>
     </w:p>
     <w:p>
       <w:r>
@@ -1023,15 +752,7 @@
         </w:numPr>
       </w:pPr>
       <w:r>
-        <w:t xml:space="preserve">AJAX is when your page asks your server for the content and puts it on your page without reloading. Like google when you’re typing in the search bar, </w:t>
-      </w:r>
-      <w:proofErr w:type="spellStart"/>
-      <w:r>
-        <w:t>autofills</w:t>
-      </w:r>
-      <w:proofErr w:type="spellEnd"/>
-      <w:r>
-        <w:t xml:space="preserve"> in. Had to write your code differently for different browsers. JQuery came up with common AJAX things that worked for all browsers. AJAX issue has lessened over time.</w:t>
+        <w:t>AJAX is when your page asks your server for the content and puts it on your page without reloading. Like google when you’re typing in the search bar, autofills in. Had to write your code differently for different browsers. JQuery came up with common AJAX things that worked for all browsers. AJAX issue has lessened over time.</w:t>
       </w:r>
     </w:p>
     <w:p>
@@ -1043,41 +764,12 @@
         </w:numPr>
       </w:pPr>
       <w:r>
-        <w:t xml:space="preserve">Provides animation (before html 5 and </w:t>
-      </w:r>
-      <w:proofErr w:type="spellStart"/>
-      <w:r>
-        <w:t>css</w:t>
-      </w:r>
-      <w:proofErr w:type="spellEnd"/>
-      <w:r>
-        <w:t xml:space="preserve"> 3)</w:t>
-      </w:r>
-    </w:p>
-    <w:p>
-      <w:r>
-        <w:t xml:space="preserve">Adding jQuery to your website: &lt;script </w:t>
-      </w:r>
-      <w:proofErr w:type="spellStart"/>
-      <w:r>
-        <w:t>src</w:t>
-      </w:r>
-      <w:proofErr w:type="spellEnd"/>
-      <w:proofErr w:type="gramStart"/>
-      <w:r>
-        <w:t>=”</w:t>
-      </w:r>
-      <w:proofErr w:type="spellStart"/>
-      <w:r>
-        <w:t>js</w:t>
-      </w:r>
-      <w:proofErr w:type="spellEnd"/>
-      <w:r>
-        <w:t>/jquery-1.8.3.min.js</w:t>
-      </w:r>
-      <w:proofErr w:type="gramEnd"/>
-      <w:r>
-        <w:t>”&gt;&lt;/script&gt;</w:t>
+        <w:t>Provides animation (before html 5 and css 3)</w:t>
+      </w:r>
+    </w:p>
+    <w:p>
+      <w:r>
+        <w:t>Adding jQuery to your website: &lt;script src=”js/jquery-1.8.3.min.js”&gt;&lt;/script&gt;</w:t>
       </w:r>
       <w:r>
         <w:t xml:space="preserve"> - adding the file or</w:t>
@@ -1085,33 +777,7 @@
     </w:p>
     <w:p>
       <w:r>
-        <w:t xml:space="preserve">&lt;&lt;script </w:t>
-      </w:r>
-      <w:proofErr w:type="spellStart"/>
-      <w:r>
-        <w:t>src</w:t>
-      </w:r>
-      <w:proofErr w:type="spellEnd"/>
-      <w:proofErr w:type="gramStart"/>
-      <w:r>
-        <w:t>=”//ajax.googleapis.com/ajax/libs/</w:t>
-      </w:r>
-      <w:proofErr w:type="spellStart"/>
-      <w:r>
-        <w:t>jquery</w:t>
-      </w:r>
-      <w:proofErr w:type="spellEnd"/>
-      <w:r>
-        <w:t>/1.10.2/</w:t>
-      </w:r>
-      <w:proofErr w:type="spellStart"/>
-      <w:r>
-        <w:t>jquery</w:t>
-      </w:r>
-      <w:proofErr w:type="spellEnd"/>
-      <w:proofErr w:type="gramEnd"/>
-      <w:r>
-        <w:t>….&gt; -&gt; find google CEN version</w:t>
+        <w:t>&lt;&lt;script src=”//ajax.googleapis.com/ajax/libs/jquery/1.10.2/jquery….&gt; -&gt; find google CEN version</w:t>
       </w:r>
     </w:p>
     <w:p>
@@ -1149,77 +815,25 @@
     </w:p>
     <w:p>
       <w:r>
-        <w:t xml:space="preserve">jQuery syntax - select: selectors are just like </w:t>
-      </w:r>
-      <w:proofErr w:type="spellStart"/>
-      <w:r>
-        <w:t>css</w:t>
-      </w:r>
-      <w:proofErr w:type="spellEnd"/>
+        <w:t>jQuery syntax - select: selectors are just like css</w:t>
+      </w:r>
     </w:p>
     <w:p>
       <w:r>
         <w:tab/>
-        <w:t>$(“.class”</w:t>
-      </w:r>
-      <w:proofErr w:type="gramStart"/>
-      <w:r>
-        <w:t>).on</w:t>
-      </w:r>
-      <w:proofErr w:type="gramEnd"/>
-      <w:r>
-        <w:t>(‘click’);</w:t>
+        <w:t>$(“.class”).on(‘click’);</w:t>
       </w:r>
     </w:p>
     <w:p>
       <w:r>
         <w:tab/>
-        <w:t xml:space="preserve">Note: </w:t>
-      </w:r>
-      <w:proofErr w:type="spellStart"/>
-      <w:proofErr w:type="gramStart"/>
-      <w:r>
-        <w:t>document.getElementById</w:t>
-      </w:r>
-      <w:proofErr w:type="spellEnd"/>
-      <w:proofErr w:type="gramEnd"/>
-      <w:r>
-        <w:t>(‘thing’).</w:t>
-      </w:r>
-      <w:proofErr w:type="spellStart"/>
-      <w:r>
-        <w:t>onclick</w:t>
-      </w:r>
-      <w:proofErr w:type="spellEnd"/>
-      <w:r>
-        <w:t xml:space="preserve"> =</w:t>
-      </w:r>
-      <w:proofErr w:type="spellStart"/>
-      <w:r>
-        <w:t>doSomething</w:t>
-      </w:r>
-      <w:proofErr w:type="spellEnd"/>
-      <w:r>
-        <w:t>;</w:t>
+        <w:t>Note: document.getElementById(‘thing’).onclick =doSomething;</w:t>
       </w:r>
     </w:p>
     <w:p>
       <w:r>
         <w:tab/>
-        <w:t xml:space="preserve">Function </w:t>
-      </w:r>
-      <w:proofErr w:type="spellStart"/>
-      <w:proofErr w:type="gramStart"/>
-      <w:r>
-        <w:t>doSomething</w:t>
-      </w:r>
-      <w:proofErr w:type="spellEnd"/>
-      <w:r>
-        <w:t>(</w:t>
-      </w:r>
-      <w:proofErr w:type="gramEnd"/>
-      <w:r>
-        <w:t>) {</w:t>
+        <w:t>Function doSomething() {</w:t>
       </w:r>
     </w:p>
     <w:p>
@@ -1245,42 +859,13 @@
     <w:p>
       <w:r>
         <w:tab/>
-        <w:t>$(‘selector’</w:t>
-      </w:r>
-      <w:proofErr w:type="gramStart"/>
-      <w:r>
-        <w:t>).on</w:t>
-      </w:r>
-      <w:proofErr w:type="gramEnd"/>
-      <w:r>
-        <w:t>(‘click’,</w:t>
-      </w:r>
-      <w:proofErr w:type="spellStart"/>
-      <w:r>
-        <w:t>doSomething</w:t>
-      </w:r>
-      <w:proofErr w:type="spellEnd"/>
-      <w:r>
-        <w:t>);</w:t>
+        <w:t>$(‘selector’).on(‘click’,doSomething);</w:t>
       </w:r>
     </w:p>
     <w:p>
       <w:r>
         <w:tab/>
-        <w:t xml:space="preserve">function </w:t>
-      </w:r>
-      <w:proofErr w:type="spellStart"/>
-      <w:proofErr w:type="gramStart"/>
-      <w:r>
-        <w:t>doSomething</w:t>
-      </w:r>
-      <w:proofErr w:type="spellEnd"/>
-      <w:r>
-        <w:t>(</w:t>
-      </w:r>
-      <w:proofErr w:type="gramEnd"/>
-      <w:r>
-        <w:t>) {</w:t>
+        <w:t>function doSomething() {</w:t>
       </w:r>
     </w:p>
     <w:p>
@@ -1299,49 +884,12 @@
     </w:p>
     <w:p>
       <w:r>
-        <w:t>jQuery click event</w:t>
-      </w:r>
-      <w:proofErr w:type="gramStart"/>
-      <w:r>
-        <w:t>: .on</w:t>
-      </w:r>
-      <w:proofErr w:type="gramEnd"/>
-      <w:r>
-        <w:t>(‘click’)</w:t>
-      </w:r>
-    </w:p>
-    <w:p>
-      <w:r>
-        <w:t>$(“#</w:t>
-      </w:r>
-      <w:proofErr w:type="spellStart"/>
-      <w:r>
-        <w:t>stopLight</w:t>
-      </w:r>
-      <w:proofErr w:type="spellEnd"/>
-      <w:r>
-        <w:t>”).</w:t>
-      </w:r>
-      <w:proofErr w:type="spellStart"/>
-      <w:r>
-        <w:t>css</w:t>
-      </w:r>
-      <w:proofErr w:type="spellEnd"/>
-      <w:r>
-        <w:t>(“background-</w:t>
-      </w:r>
-      <w:proofErr w:type="spellStart"/>
-      <w:r>
-        <w:t>color”</w:t>
-      </w:r>
-      <w:proofErr w:type="gramStart"/>
-      <w:r>
-        <w:t>,”teal</w:t>
-      </w:r>
-      <w:proofErr w:type="spellEnd"/>
-      <w:proofErr w:type="gramEnd"/>
-      <w:r>
-        <w:t>”);</w:t>
+        <w:t>jQuery click event: .on(‘click’)</w:t>
+      </w:r>
+    </w:p>
+    <w:p>
+      <w:r>
+        <w:t>$(“#stopLight”).css(“background-color”,”teal”);</w:t>
       </w:r>
     </w:p>
     <w:p>
@@ -1351,50 +899,13 @@
     </w:p>
     <w:p>
       <w:r>
-        <w:t>jQuery(“#</w:t>
-      </w:r>
-      <w:proofErr w:type="spellStart"/>
-      <w:r>
-        <w:t>stopLight</w:t>
-      </w:r>
-      <w:proofErr w:type="spellEnd"/>
-      <w:r>
-        <w:t>”).</w:t>
-      </w:r>
-      <w:proofErr w:type="spellStart"/>
-      <w:r>
-        <w:t>css</w:t>
-      </w:r>
-      <w:proofErr w:type="spellEnd"/>
-      <w:r>
-        <w:t>(“background-</w:t>
-      </w:r>
-      <w:proofErr w:type="spellStart"/>
-      <w:r>
-        <w:t>color”</w:t>
-      </w:r>
-      <w:proofErr w:type="gramStart"/>
-      <w:r>
-        <w:t>,”teal</w:t>
-      </w:r>
-      <w:proofErr w:type="spellEnd"/>
-      <w:proofErr w:type="gramEnd"/>
-      <w:r>
-        <w:t>”);</w:t>
+        <w:t>jQuery(“#stopLight”).css(“background-color”,”teal”);</w:t>
       </w:r>
     </w:p>
     <w:p>
       <w:r>
         <w:tab/>
-        <w:t xml:space="preserve">-Recommendation is to do the jQuery on </w:t>
-      </w:r>
-      <w:proofErr w:type="spellStart"/>
-      <w:r>
-        <w:t>bc</w:t>
-      </w:r>
-      <w:proofErr w:type="spellEnd"/>
-      <w:r>
-        <w:t xml:space="preserve"> it will ALWAYS work, whereas $ sometimes work</w:t>
+        <w:t>-Recommendation is to do the jQuery on bc it will ALWAYS work, whereas $ sometimes work</w:t>
       </w:r>
     </w:p>
     <w:p/>
@@ -1405,31 +916,7 @@
     </w:p>
     <w:p>
       <w:r>
-        <w:t>jQuery(“body”</w:t>
-      </w:r>
-      <w:proofErr w:type="gramStart"/>
-      <w:r>
-        <w:t>).children</w:t>
-      </w:r>
-      <w:proofErr w:type="gramEnd"/>
-      <w:r>
-        <w:t>(‘.bulb’).</w:t>
-      </w:r>
-      <w:proofErr w:type="spellStart"/>
-      <w:r>
-        <w:t>css</w:t>
-      </w:r>
-      <w:proofErr w:type="spellEnd"/>
-      <w:r>
-        <w:t>(“background-</w:t>
-      </w:r>
-      <w:proofErr w:type="spellStart"/>
-      <w:r>
-        <w:t>color”,”black</w:t>
-      </w:r>
-      <w:proofErr w:type="spellEnd"/>
-      <w:r>
-        <w:t>”)</w:t>
+        <w:t>jQuery(“body”).children(‘.bulb’).css(“background-color”,”black”)</w:t>
       </w:r>
     </w:p>
     <w:p/>
@@ -1441,15 +928,7 @@
     <w:p/>
     <w:p>
       <w:r>
-        <w:t xml:space="preserve">Function </w:t>
-      </w:r>
-      <w:proofErr w:type="gramStart"/>
-      <w:r>
-        <w:t>name(</w:t>
-      </w:r>
-      <w:proofErr w:type="gramEnd"/>
-      <w:r>
-        <w:t>) {</w:t>
+        <w:t>Function name() {</w:t>
       </w:r>
     </w:p>
     <w:p>
@@ -1457,48 +936,22 @@
         <w:t xml:space="preserve"> </w:t>
       </w:r>
       <w:r>
-        <w:t>jQuery(“body”).</w:t>
-      </w:r>
-      <w:proofErr w:type="spellStart"/>
-      <w:proofErr w:type="gramStart"/>
-      <w:r>
-        <w:t>css</w:t>
-      </w:r>
-      <w:proofErr w:type="spellEnd"/>
-      <w:r>
-        <w:t>(</w:t>
-      </w:r>
-      <w:proofErr w:type="gramEnd"/>
-      <w:r>
-        <w:t>{</w:t>
+        <w:t>jQuery(“body”).css</w:t>
+      </w:r>
+      <w:r>
+        <w:t>({</w:t>
       </w:r>
     </w:p>
     <w:p>
       <w:r>
         <w:tab/>
-        <w:t>“background-color</w:t>
-      </w:r>
-      <w:proofErr w:type="gramStart"/>
-      <w:r>
-        <w:t>” :</w:t>
-      </w:r>
-      <w:proofErr w:type="gramEnd"/>
-      <w:r>
-        <w:t xml:space="preserve"> “gray”,</w:t>
+        <w:t>“background-color” : “gray”,</w:t>
       </w:r>
     </w:p>
     <w:p>
       <w:r>
         <w:tab/>
-        <w:t>“color</w:t>
-      </w:r>
-      <w:proofErr w:type="gramStart"/>
-      <w:r>
-        <w:t>” :</w:t>
-      </w:r>
-      <w:proofErr w:type="gramEnd"/>
-      <w:r>
-        <w:t xml:space="preserve"> “white”</w:t>
+        <w:t>“color” : “white”</w:t>
       </w:r>
     </w:p>
     <w:p>
@@ -1532,13 +985,8 @@
           <w:numId w:val="1"/>
         </w:numPr>
       </w:pPr>
-      <w:proofErr w:type="spellStart"/>
-      <w:r>
-        <w:t>boolean</w:t>
-      </w:r>
-      <w:proofErr w:type="spellEnd"/>
-      <w:r>
-        <w:t>: true or false</w:t>
+      <w:r>
+        <w:t>boolean: true or false</w:t>
       </w:r>
     </w:p>
     <w:p>
@@ -1618,15 +1066,7 @@
         </w:numPr>
       </w:pPr>
       <w:r>
-        <w:t>if they contain multiple words, subsequent words start with an upper case letter (</w:t>
-      </w:r>
-      <w:proofErr w:type="spellStart"/>
-      <w:r>
-        <w:t>camelcase</w:t>
-      </w:r>
-      <w:proofErr w:type="spellEnd"/>
-      <w:r>
-        <w:t>)</w:t>
+        <w:t>if they contain multiple words, subsequent words start with an upper case letter (camelcase)</w:t>
       </w:r>
     </w:p>
     <w:p>
@@ -1635,99 +1075,23 @@
       </w:r>
     </w:p>
     <w:p>
-      <w:proofErr w:type="spellStart"/>
-      <w:r>
-        <w:t>Var</w:t>
-      </w:r>
-      <w:proofErr w:type="spellEnd"/>
-      <w:r>
-        <w:t xml:space="preserve"> </w:t>
-      </w:r>
-      <w:proofErr w:type="spellStart"/>
-      <w:r>
-        <w:t>intString</w:t>
-      </w:r>
-      <w:proofErr w:type="spellEnd"/>
-      <w:r>
-        <w:t xml:space="preserve"> = “4”;</w:t>
-      </w:r>
-    </w:p>
-    <w:p>
-      <w:proofErr w:type="spellStart"/>
-      <w:r>
-        <w:t>Var</w:t>
-      </w:r>
-      <w:proofErr w:type="spellEnd"/>
-      <w:r>
-        <w:t xml:space="preserve"> </w:t>
-      </w:r>
-      <w:proofErr w:type="spellStart"/>
-      <w:r>
-        <w:t>intNumber</w:t>
-      </w:r>
-      <w:proofErr w:type="spellEnd"/>
-      <w:r>
-        <w:t xml:space="preserve"> = </w:t>
-      </w:r>
-      <w:proofErr w:type="spellStart"/>
-      <w:r>
-        <w:t>parselInt</w:t>
-      </w:r>
-      <w:proofErr w:type="spellEnd"/>
-      <w:r>
-        <w:t>(</w:t>
-      </w:r>
-      <w:proofErr w:type="spellStart"/>
-      <w:r>
-        <w:t>intString</w:t>
-      </w:r>
-      <w:proofErr w:type="spellEnd"/>
-      <w:r>
-        <w:t>);</w:t>
-      </w:r>
-    </w:p>
-    <w:p>
-      <w:proofErr w:type="spellStart"/>
-      <w:r>
-        <w:t>Var</w:t>
-      </w:r>
-      <w:proofErr w:type="spellEnd"/>
-      <w:r>
-        <w:t xml:space="preserve"> </w:t>
-      </w:r>
-      <w:proofErr w:type="spellStart"/>
-      <w:r>
-        <w:t>floatString</w:t>
-      </w:r>
-      <w:proofErr w:type="spellEnd"/>
-      <w:r>
-        <w:t xml:space="preserve"> = “3.14159”;</w:t>
-      </w:r>
-    </w:p>
-    <w:p>
-      <w:proofErr w:type="spellStart"/>
-      <w:r>
-        <w:t>Var</w:t>
-      </w:r>
-      <w:proofErr w:type="spellEnd"/>
-      <w:r>
-        <w:t xml:space="preserve"> </w:t>
-      </w:r>
-      <w:proofErr w:type="spellStart"/>
-      <w:r>
-        <w:t>floatNumber</w:t>
-      </w:r>
-      <w:proofErr w:type="spellEnd"/>
-      <w:r>
-        <w:t xml:space="preserve"> = </w:t>
-      </w:r>
-      <w:proofErr w:type="spellStart"/>
-      <w:r>
-        <w:t>parseFloatNumber</w:t>
-      </w:r>
-      <w:proofErr w:type="spellEnd"/>
-      <w:r>
-        <w:t>….</w:t>
+      <w:r>
+        <w:t>Var intString = “4”;</w:t>
+      </w:r>
+    </w:p>
+    <w:p>
+      <w:r>
+        <w:t>Var intNumber = parselInt(intString);</w:t>
+      </w:r>
+    </w:p>
+    <w:p>
+      <w:r>
+        <w:t>Var floatString = “3.14159”;</w:t>
+      </w:r>
+    </w:p>
+    <w:p>
+      <w:r>
+        <w:t>Var floatNumber = parseFloatNumber….</w:t>
       </w:r>
     </w:p>
     <w:p/>
@@ -1738,15 +1102,7 @@
     </w:p>
     <w:p>
       <w:r>
-        <w:t xml:space="preserve">Not equal </w:t>
-      </w:r>
-      <w:proofErr w:type="gramStart"/>
-      <w:r>
-        <w:t>(!-</w:t>
-      </w:r>
-      <w:proofErr w:type="gramEnd"/>
-      <w:r>
-        <w:t>)</w:t>
+        <w:t>Not equal (!-)</w:t>
       </w:r>
     </w:p>
     <w:p>
@@ -1756,15 +1112,7 @@
     </w:p>
     <w:p>
       <w:r>
-        <w:t xml:space="preserve">String not equal </w:t>
-      </w:r>
-      <w:proofErr w:type="gramStart"/>
-      <w:r>
-        <w:t>(!=</w:t>
-      </w:r>
-      <w:proofErr w:type="gramEnd"/>
-      <w:r>
-        <w:t>=)</w:t>
+        <w:t>String not equal (!==)</w:t>
       </w:r>
     </w:p>
     <w:p>
@@ -1880,21 +1228,8 @@
       </w:r>
     </w:p>
     <w:p>
-      <w:proofErr w:type="gramStart"/>
-      <w:r>
-        <w:t>if(</w:t>
-      </w:r>
-      <w:proofErr w:type="gramEnd"/>
-      <w:r>
-        <w:t>name ==”GA” &amp;&amp; password == “</w:t>
-      </w:r>
-      <w:proofErr w:type="spellStart"/>
-      <w:r>
-        <w:t>YellowPencil</w:t>
-      </w:r>
-      <w:proofErr w:type="spellEnd"/>
-      <w:r>
-        <w:t>”)</w:t>
+      <w:r>
+        <w:t>if(name ==”GA” &amp;&amp; password == “YellowPencil”)</w:t>
       </w:r>
     </w:p>
     <w:p>
@@ -1904,15 +1239,7 @@
     </w:p>
     <w:p>
       <w:r>
-        <w:t xml:space="preserve">if (day == “Tuesday” || day == “Thursday”) </w:t>
-      </w:r>
-      <w:proofErr w:type="gramStart"/>
-      <w:r>
-        <w:t>{ /</w:t>
-      </w:r>
-      <w:proofErr w:type="gramEnd"/>
-      <w:r>
-        <w:t>/We have class today}</w:t>
+        <w:t>if (day == “Tuesday” || day == “Thursday”) { //We have class today}</w:t>
       </w:r>
     </w:p>
     <w:p>
@@ -1933,28 +1260,13 @@
     </w:p>
     <w:p>
       <w:r>
-        <w:t xml:space="preserve">Function </w:t>
-      </w:r>
-      <w:proofErr w:type="spellStart"/>
-      <w:r>
-        <w:t>helloWorld</w:t>
-      </w:r>
-      <w:proofErr w:type="spellEnd"/>
-      <w:r>
-        <w:t xml:space="preserve"> () { </w:t>
+        <w:t xml:space="preserve">Function helloWorld () { </w:t>
       </w:r>
     </w:p>
     <w:p>
       <w:r>
         <w:tab/>
-      </w:r>
-      <w:proofErr w:type="gramStart"/>
-      <w:r>
-        <w:t>Console.log(</w:t>
-      </w:r>
-      <w:proofErr w:type="gramEnd"/>
-      <w:r>
-        <w:t>“Hello Functions”);</w:t>
+        <w:t>Console.log(“Hello Functions”);</w:t>
       </w:r>
     </w:p>
     <w:p>
@@ -1963,29 +1275,14 @@
       </w:r>
     </w:p>
     <w:p>
-      <w:proofErr w:type="spellStart"/>
-      <w:proofErr w:type="gramStart"/>
-      <w:r>
-        <w:t>helloWorld</w:t>
-      </w:r>
-      <w:proofErr w:type="spellEnd"/>
-      <w:r>
-        <w:t>(</w:t>
-      </w:r>
-      <w:proofErr w:type="gramEnd"/>
-      <w:r>
-        <w:t>); //Prints “</w:t>
-      </w:r>
-      <w:proofErr w:type="spellStart"/>
+      <w:r>
+        <w:t>helloWorld(); //Prints “</w:t>
+      </w:r>
       <w:r>
         <w:t>H</w:t>
       </w:r>
       <w:r>
-        <w:t>ellow</w:t>
-      </w:r>
-      <w:proofErr w:type="spellEnd"/>
-      <w:r>
-        <w:t xml:space="preserve"> Functions” to the console</w:t>
+        <w:t>ellow Functions” to the console</w:t>
       </w:r>
     </w:p>
     <w:p>
@@ -2051,15 +1348,7 @@
     </w:p>
     <w:p>
       <w:r>
-        <w:t xml:space="preserve">try not to use optional arguments </w:t>
-      </w:r>
-      <w:proofErr w:type="spellStart"/>
-      <w:r>
-        <w:t>bc</w:t>
-      </w:r>
-      <w:proofErr w:type="spellEnd"/>
-      <w:r>
-        <w:t xml:space="preserve"> it blocks up code.</w:t>
+        <w:t>try not to use optional arguments bc it blocks up code.</w:t>
       </w:r>
     </w:p>
     <w:p/>
@@ -2154,47 +1443,13 @@
       </w:r>
     </w:p>
     <w:p>
-      <w:proofErr w:type="spellStart"/>
-      <w:r>
-        <w:t>Var</w:t>
-      </w:r>
-      <w:proofErr w:type="spellEnd"/>
-      <w:r>
-        <w:t xml:space="preserve"> </w:t>
-      </w:r>
-      <w:proofErr w:type="spellStart"/>
-      <w:r>
-        <w:t>daysThisYear</w:t>
-      </w:r>
-      <w:proofErr w:type="spellEnd"/>
-      <w:r>
-        <w:t xml:space="preserve"> = 366;</w:t>
-      </w:r>
-    </w:p>
-    <w:p>
-      <w:proofErr w:type="spellStart"/>
-      <w:r>
-        <w:t>Var</w:t>
-      </w:r>
-      <w:proofErr w:type="spellEnd"/>
-      <w:r>
-        <w:t xml:space="preserve"> </w:t>
-      </w:r>
-      <w:proofErr w:type="spellStart"/>
-      <w:r>
-        <w:t>myNewArrayofHappiness</w:t>
-      </w:r>
-      <w:proofErr w:type="spellEnd"/>
-      <w:r>
-        <w:t xml:space="preserve"> = [3,255,</w:t>
-      </w:r>
-      <w:proofErr w:type="gramStart"/>
-      <w:r>
-        <w:t>12,daysThisYear</w:t>
-      </w:r>
-      <w:proofErr w:type="gramEnd"/>
-      <w:r>
-        <w:t>];</w:t>
+      <w:r>
+        <w:t>Var daysThisYear = 366;</w:t>
+      </w:r>
+    </w:p>
+    <w:p>
+      <w:r>
+        <w:t>Var myNewArrayofHappiness = [3,255,12,daysThisYear];</w:t>
       </w:r>
     </w:p>
     <w:p>
@@ -2204,65 +1459,17 @@
     </w:p>
     <w:p>
       <w:r>
-        <w:t xml:space="preserve">How to access array </w:t>
-      </w:r>
-      <w:proofErr w:type="spellStart"/>
-      <w:r>
-        <w:t>nameOfArray</w:t>
-      </w:r>
-      <w:proofErr w:type="spellEnd"/>
-      <w:r>
-        <w:t xml:space="preserve"> [ position</w:t>
-      </w:r>
-      <w:proofErr w:type="gramStart"/>
-      <w:r>
-        <w:t># ]</w:t>
-      </w:r>
-      <w:proofErr w:type="gramEnd"/>
-      <w:r>
-        <w:t xml:space="preserve">: i.e.: </w:t>
-      </w:r>
-      <w:proofErr w:type="spellStart"/>
-      <w:r>
-        <w:t>myNewArrayofHappiness</w:t>
-      </w:r>
-      <w:proofErr w:type="spellEnd"/>
-      <w:r>
-        <w:t xml:space="preserve"> [1]</w:t>
-      </w:r>
-    </w:p>
-    <w:p>
-      <w:r>
-        <w:t xml:space="preserve">There </w:t>
-      </w:r>
-      <w:proofErr w:type="gramStart"/>
-      <w:r>
-        <w:t>Is .length</w:t>
-      </w:r>
-      <w:proofErr w:type="gramEnd"/>
-      <w:r>
-        <w:t xml:space="preserve">: </w:t>
-      </w:r>
-      <w:proofErr w:type="spellStart"/>
-      <w:r>
-        <w:t>myNewArrayofHappiness.length</w:t>
-      </w:r>
-      <w:proofErr w:type="spellEnd"/>
-      <w:r>
-        <w:t xml:space="preserve"> would give us 4</w:t>
-      </w:r>
-    </w:p>
-    <w:p>
-      <w:r>
-        <w:t xml:space="preserve">No associative arrays in </w:t>
-      </w:r>
-      <w:proofErr w:type="spellStart"/>
-      <w:r>
-        <w:t>javascript</w:t>
-      </w:r>
-      <w:proofErr w:type="spellEnd"/>
-      <w:r>
-        <w:t>.</w:t>
+        <w:t>How to access array nameOfArray [ position# ]: i.e.: myNewArrayofHappiness [1]</w:t>
+      </w:r>
+    </w:p>
+    <w:p>
+      <w:r>
+        <w:t>There Is .length: myNewArrayofHappiness.length would give us 4</w:t>
+      </w:r>
+    </w:p>
+    <w:p>
+      <w:r>
+        <w:t>No associative arrays in javascript.</w:t>
       </w:r>
     </w:p>
     <w:p>
@@ -2281,35 +1488,7 @@
     <w:p>
       <w:r>
         <w:tab/>
-      </w:r>
-      <w:proofErr w:type="gramStart"/>
-      <w:r>
-        <w:t>For(</w:t>
-      </w:r>
-      <w:proofErr w:type="spellStart"/>
-      <w:proofErr w:type="gramEnd"/>
-      <w:r>
-        <w:t>var</w:t>
-      </w:r>
-      <w:proofErr w:type="spellEnd"/>
-      <w:r>
-        <w:t xml:space="preserve"> q=0;q&lt;</w:t>
-      </w:r>
-      <w:proofErr w:type="spellStart"/>
-      <w:r>
-        <w:t>myNewArrayofHappiness.length;q</w:t>
-      </w:r>
-      <w:proofErr w:type="spellEnd"/>
-      <w:r>
-        <w:t>++){</w:t>
-      </w:r>
-      <w:proofErr w:type="spellStart"/>
-      <w:r>
-        <w:t>myNewArrayofHappiness</w:t>
-      </w:r>
-      <w:proofErr w:type="spellEnd"/>
-      <w:r>
-        <w:t xml:space="preserve"> [q] +=22;} </w:t>
+        <w:t xml:space="preserve">For(var q=0;q&lt;myNewArrayofHappiness.length;q++){myNewArrayofHappiness [q] +=22;} </w:t>
       </w:r>
     </w:p>
     <w:p>
@@ -2317,50 +1496,13 @@
         <w:ind w:firstLine="720"/>
       </w:pPr>
       <w:r>
-        <w:t xml:space="preserve">in the </w:t>
-      </w:r>
-      <w:proofErr w:type="gramStart"/>
-      <w:r>
-        <w:t>{ /</w:t>
-      </w:r>
-      <w:proofErr w:type="gramEnd"/>
-      <w:r>
-        <w:t xml:space="preserve">/ do something to </w:t>
-      </w:r>
-      <w:proofErr w:type="spellStart"/>
-      <w:r>
-        <w:t>myArray</w:t>
-      </w:r>
-      <w:proofErr w:type="spellEnd"/>
-      <w:r>
-        <w:t>[q]}</w:t>
+        <w:t>in the { // do something to myArray[q]}</w:t>
       </w:r>
     </w:p>
     <w:p/>
     <w:p>
       <w:r>
-        <w:t xml:space="preserve">Don’t </w:t>
-      </w:r>
-      <w:proofErr w:type="gramStart"/>
-      <w:r>
-        <w:t>use .</w:t>
-      </w:r>
-      <w:proofErr w:type="spellStart"/>
-      <w:r>
-        <w:t>forEach</w:t>
-      </w:r>
-      <w:proofErr w:type="spellEnd"/>
-      <w:proofErr w:type="gramEnd"/>
-      <w:r>
-        <w:t xml:space="preserve"> </w:t>
-      </w:r>
-      <w:proofErr w:type="spellStart"/>
-      <w:r>
-        <w:t>bc</w:t>
-      </w:r>
-      <w:proofErr w:type="spellEnd"/>
-      <w:r>
-        <w:t xml:space="preserve"> it’s slow and doesn’t work on older browsers!</w:t>
+        <w:t>Don’t use .forEach bc it’s slow and doesn’t work on older browsers!</w:t>
       </w:r>
     </w:p>
     <w:p>
@@ -2383,41 +1525,12 @@
     </w:p>
     <w:p>
       <w:r>
-        <w:t xml:space="preserve">Object can have properties, like color, a word, etc. Objects have </w:t>
-      </w:r>
-      <w:proofErr w:type="gramStart"/>
-      <w:r>
-        <w:t>{ }</w:t>
-      </w:r>
-      <w:proofErr w:type="gramEnd"/>
-      <w:r>
-        <w:t xml:space="preserve">. Objects can contain objects, arrays, etc. </w:t>
-      </w:r>
-    </w:p>
-    <w:p>
-      <w:proofErr w:type="spellStart"/>
-      <w:r>
-        <w:t>Var</w:t>
-      </w:r>
-      <w:proofErr w:type="spellEnd"/>
-      <w:r>
-        <w:t xml:space="preserve"> </w:t>
-      </w:r>
-      <w:proofErr w:type="spellStart"/>
-      <w:r>
-        <w:t>productData</w:t>
-      </w:r>
-      <w:proofErr w:type="spellEnd"/>
-      <w:r>
-        <w:t xml:space="preserve"> = {“</w:t>
-      </w:r>
-      <w:proofErr w:type="spellStart"/>
-      <w:r>
-        <w:t>NikonCamera</w:t>
-      </w:r>
-      <w:proofErr w:type="spellEnd"/>
-      <w:r>
-        <w:t>”:</w:t>
+        <w:t xml:space="preserve">Object can have properties, like color, a word, etc. Objects have { }. Objects can contain objects, arrays, etc. </w:t>
+      </w:r>
+    </w:p>
+    <w:p>
+      <w:r>
+        <w:t>Var productData = {“NikonCamera”:</w:t>
       </w:r>
     </w:p>
     <w:p>
@@ -2434,15 +1547,7 @@
       </w:pPr>
       <w:r>
         <w:tab/>
-        <w:t>“features</w:t>
-      </w:r>
-      <w:proofErr w:type="gramStart"/>
-      <w:r>
-        <w:t>”:[</w:t>
-      </w:r>
-      <w:proofErr w:type="gramEnd"/>
-      <w:r>
-        <w:t>“digital”, “full frame”, “20 megapixel”],</w:t>
+        <w:t>“features”:[“digital”, “full frame”, “20 megapixel”],</w:t>
       </w:r>
     </w:p>
     <w:p>
@@ -2468,15 +1573,7 @@
       </w:r>
       <w:r>
         <w:tab/>
-        <w:t>“</w:t>
-      </w:r>
-      <w:proofErr w:type="spellStart"/>
-      <w:r>
-        <w:t>CanonCamera</w:t>
-      </w:r>
-      <w:proofErr w:type="spellEnd"/>
-      <w:r>
-        <w:t>”:</w:t>
+        <w:t>“CanonCamera”:</w:t>
       </w:r>
     </w:p>
     <w:p>
@@ -2493,21 +1590,7 @@
       </w:pPr>
       <w:r>
         <w:tab/>
-        <w:t>“features</w:t>
-      </w:r>
-      <w:proofErr w:type="gramStart"/>
-      <w:r>
-        <w:t>”:[</w:t>
-      </w:r>
-      <w:proofErr w:type="gramEnd"/>
-      <w:r>
-        <w:t>“digital”, “full frame”, “</w:t>
-      </w:r>
-      <w:r>
-        <w:t>24</w:t>
-      </w:r>
-      <w:r>
-        <w:t xml:space="preserve"> megapixel”],</w:t>
+        <w:t>“features”:[“digital”, “full frame”, “24 megapixel”],</w:t>
       </w:r>
     </w:p>
     <w:p>
@@ -2516,21 +1599,7 @@
       </w:pPr>
       <w:r>
         <w:tab/>
-        <w:t>“name”: “</w:t>
-      </w:r>
-      <w:r>
-        <w:t xml:space="preserve">EOS 1D </w:t>
-      </w:r>
-      <w:proofErr w:type="spellStart"/>
-      <w:r>
-        <w:t>mkIII</w:t>
-      </w:r>
-      <w:proofErr w:type="spellEnd"/>
-      <w:r>
-        <w:t xml:space="preserve"> DSLR</w:t>
-      </w:r>
-      <w:r>
-        <w:t>”</w:t>
+        <w:t>“name”: “EOS 1D mkIII DSLR”</w:t>
       </w:r>
     </w:p>
     <w:p>
@@ -2553,31 +1622,16 @@
       <w:pPr>
         <w:ind w:firstLine="720"/>
       </w:pPr>
-      <w:proofErr w:type="spellStart"/>
       <w:r>
         <w:t>productData.NikonCamera</w:t>
       </w:r>
-      <w:proofErr w:type="spellEnd"/>
     </w:p>
     <w:p>
       <w:pPr>
         <w:ind w:firstLine="720"/>
       </w:pPr>
-      <w:proofErr w:type="spellStart"/>
-      <w:r>
-        <w:t>productData</w:t>
-      </w:r>
-      <w:proofErr w:type="spellEnd"/>
-      <w:r>
-        <w:t>[“</w:t>
-      </w:r>
-      <w:proofErr w:type="spellStart"/>
-      <w:r>
-        <w:t>NikonCamera</w:t>
-      </w:r>
-      <w:proofErr w:type="spellEnd"/>
-      <w:r>
-        <w:t>”]</w:t>
+      <w:r>
+        <w:t>productData[“NikonCamera”]</w:t>
       </w:r>
     </w:p>
     <w:p>
@@ -2613,72 +1667,18 @@
         </w:numPr>
       </w:pPr>
       <w:r>
-        <w:t xml:space="preserve">Two ways of doing </w:t>
-      </w:r>
-      <w:proofErr w:type="spellStart"/>
-      <w:r>
-        <w:t>a</w:t>
-      </w:r>
-      <w:proofErr w:type="spellEnd"/>
-      <w:r>
-        <w:t xml:space="preserve"> “</w:t>
-      </w:r>
-      <w:proofErr w:type="spellStart"/>
-      <w:r>
-        <w:t>each</w:t>
-      </w:r>
-      <w:proofErr w:type="spellEnd"/>
-      <w:r>
-        <w:t>” loop</w:t>
-      </w:r>
-    </w:p>
-    <w:p>
-      <w:proofErr w:type="spellStart"/>
-      <w:r>
-        <w:t>jQuery.each</w:t>
-      </w:r>
-      <w:proofErr w:type="spellEnd"/>
-      <w:r>
-        <w:t>(</w:t>
-      </w:r>
-      <w:proofErr w:type="spellStart"/>
-      <w:r>
-        <w:t>productData</w:t>
-      </w:r>
-      <w:proofErr w:type="spellEnd"/>
-      <w:r>
-        <w:t>, function(</w:t>
-      </w:r>
-      <w:proofErr w:type="spellStart"/>
-      <w:proofErr w:type="gramStart"/>
-      <w:r>
-        <w:t>index,value</w:t>
-      </w:r>
-      <w:proofErr w:type="spellEnd"/>
-      <w:proofErr w:type="gramEnd"/>
-      <w:r>
-        <w:t>){</w:t>
+        <w:t>Two ways of doing a “each” loop</w:t>
+      </w:r>
+    </w:p>
+    <w:p>
+      <w:r>
+        <w:t>jQuery.each(productData, function(index,value){</w:t>
       </w:r>
     </w:p>
     <w:p>
       <w:r>
         <w:tab/>
-      </w:r>
-      <w:proofErr w:type="gramStart"/>
-      <w:r>
-        <w:t>for(</w:t>
-      </w:r>
-      <w:proofErr w:type="gramEnd"/>
-      <w:r>
-        <w:t>f=0; f&lt;</w:t>
-      </w:r>
-      <w:proofErr w:type="spellStart"/>
-      <w:r>
-        <w:t>value.featuers.length</w:t>
-      </w:r>
-      <w:proofErr w:type="spellEnd"/>
-      <w:r>
-        <w:t>;;f++){</w:t>
+        <w:t>for(f=0; f&lt;value.featuers.length;;f++){</w:t>
       </w:r>
     </w:p>
     <w:p>
@@ -2687,22 +1687,7 @@
       </w:r>
       <w:r>
         <w:tab/>
-      </w:r>
-      <w:proofErr w:type="gramStart"/>
-      <w:r>
-        <w:t>console.log( “</w:t>
-      </w:r>
-      <w:proofErr w:type="gramEnd"/>
-      <w:r>
-        <w:t>Product: “+index+” – “+</w:t>
-      </w:r>
-      <w:proofErr w:type="spellStart"/>
-      <w:r>
-        <w:t>value.features</w:t>
-      </w:r>
-      <w:proofErr w:type="spellEnd"/>
-      <w:r>
-        <w:t>[f]”);</w:t>
+        <w:t>console.log( “Product: “+index+” – “+value.features[f]”);</w:t>
       </w:r>
     </w:p>
     <w:p>
@@ -2740,12 +1725,133 @@
         <w:t>Jsonviewer.stack.hu</w:t>
       </w:r>
     </w:p>
-    <w:p>
+    <w:p/>
+    <w:p/>
+    <w:p>
+      <w:pPr>
+        <w:pStyle w:val="Heading1"/>
+      </w:pPr>
+      <w:r>
+        <w:t>Class 7: Multiple Screens</w:t>
+      </w:r>
+    </w:p>
+    <w:p>
+      <w:pPr>
+        <w:pStyle w:val="Heading2"/>
+      </w:pPr>
+      <w:r>
+        <w:t>SSL certificate</w:t>
+      </w:r>
+    </w:p>
+    <w:p>
+      <w:r>
+        <w:t>You have reached the server of company X, and you can trust that this is company X, bc the certification says so. This has the https://</w:t>
+      </w:r>
+    </w:p>
+    <w:p>
+      <w:r>
+        <w:t>Self-generated certificate causes the “your connection is not secure”</w:t>
+      </w:r>
+    </w:p>
+    <w:p>
+      <w:r>
+        <w:t>You can add an exception</w:t>
+      </w:r>
+    </w:p>
+    <w:p>
+      <w:r>
+        <w:t>SSLs good for one domain name (</w:t>
+      </w:r>
+      <w:hyperlink r:id="rId13" w:history="1">
+        <w:r>
+          <w:rPr>
+            <w:rStyle w:val="Hyperlink"/>
+          </w:rPr>
+          <w:t>www.amazon.com</w:t>
+        </w:r>
+      </w:hyperlink>
+      <w:r>
+        <w:t xml:space="preserve"> and amazon.com are two domains)</w:t>
+      </w:r>
+    </w:p>
+    <w:p>
+      <w:pPr>
+        <w:pStyle w:val="Heading2"/>
+      </w:pPr>
+      <w:r>
+        <w:t>Html entity</w:t>
+      </w:r>
+    </w:p>
+    <w:p>
+      <w:r>
+        <w:t xml:space="preserve">Ampersigns </w:t>
+      </w:r>
+    </w:p>
+    <w:p/>
+    <w:p>
+      <w:r>
+        <w:t>Border-box is much better when you’re doing columns</w:t>
+      </w:r>
+    </w:p>
+    <w:p/>
+    <w:p>
+      <w:pPr>
+        <w:pStyle w:val="Heading2"/>
+      </w:pPr>
+      <w:r>
+        <w:t>media queries</w:t>
+      </w:r>
+    </w:p>
+    <w:p>
+      <w:r>
+        <w:t>@media only screen and (max-width:xPX) (min-width:xPx) (max-device-deth:xPx) (min-device-width:xPx)</w:t>
+      </w:r>
+    </w:p>
+    <w:p>
+      <w:r>
+        <w:t xml:space="preserve">For iPad (orientation:portrait) (orientation: landscape) </w:t>
+      </w:r>
+    </w:p>
+    <w:p>
+      <w:r>
+        <w:t>Separate multiple clauses with “and”</w:t>
+      </w:r>
+    </w:p>
+    <w:p/>
+    <w:p>
+      <w:r>
+        <w:t>Media Queries take precedence except for !important. you can’t override !important</w:t>
+      </w:r>
+    </w:p>
+    <w:p>
+      <w:pPr>
+        <w:pStyle w:val="Heading2"/>
+      </w:pPr>
+      <w:r>
+        <w:t>EMS vs REMs</w:t>
+      </w:r>
+    </w:p>
+    <w:p>
+      <w:r>
+        <w:t>Ems follow the parent</w:t>
+      </w:r>
+    </w:p>
+    <w:p>
+      <w:r>
+        <w:t>Rem follows the html</w:t>
+      </w:r>
+    </w:p>
+    <w:p/>
+    <w:p>
+      <w:r>
+        <w:t>Webdev for reddit</w:t>
+      </w:r>
       <w:bookmarkStart w:id="0" w:name="_GoBack"/>
       <w:bookmarkEnd w:id="0"/>
-    </w:p>
-    <w:p/>
-    <w:p/>
+      <w:r>
+        <w:t xml:space="preserve"> </w:t>
+      </w:r>
+    </w:p>
     <w:sectPr>
       <w:pgSz w:w="12240" w:h="15840"/>
       <w:pgMar w:top="1440" w:right="1440" w:bottom="1440" w:left="1440" w:header="720" w:footer="720" w:gutter="0"/>

</xml_diff>